<commit_message>
new update for the project
</commit_message>
<xml_diff>
--- a/Project_1/Capstone Project_data section.docx
+++ b/Project_1/Capstone Project_data section.docx
@@ -35,6 +35,8 @@
         <w:spacing w:line="360" w:lineRule="auto"/>
         <w:jc w:val="both"/>
       </w:pPr>
+      <w:bookmarkStart w:id="0" w:name="OLE_LINK20"/>
+      <w:bookmarkStart w:id="1" w:name="OLE_LINK21"/>
       <w:r>
         <w:t>The data for this capstone project is offered by SDOT Traffic Management Division and recorded by Traffic Records Group. It covers the annual collisions data from 2004 to present. The time frequency of this dataset is weekly and it shows the traffic collision records in Seattle.</w:t>
       </w:r>
@@ -45,24 +47,14 @@
         <w:jc w:val="both"/>
       </w:pPr>
       <w:r>
-        <w:t xml:space="preserve">The example datasets contain </w:t>
-      </w:r>
-      <w:r>
-        <w:t>194</w:t>
-      </w:r>
-      <w:r>
-        <w:t>,</w:t>
-      </w:r>
-      <w:r>
-        <w:t>673</w:t>
-      </w:r>
-      <w:r>
-        <w:t xml:space="preserve"> pieces of records starting from 2004. The attributes in the datasets covers the weahter condition, road condition, collision type and </w:t>
+        <w:t xml:space="preserve">The example datasets contain 194,673 pieces of records starting from 2004. The attributes in the datasets covers the weahter condition, road condition, collision type and </w:t>
       </w:r>
       <w:r>
         <w:t xml:space="preserve">fatality. </w:t>
       </w:r>
     </w:p>
+    <w:bookmarkEnd w:id="0"/>
+    <w:bookmarkEnd w:id="1"/>
     <w:p>
       <w:pPr>
         <w:spacing w:line="360" w:lineRule="auto"/>

</xml_diff>